<commit_message>
updated yet again lol
</commit_message>
<xml_diff>
--- a/resume.docx
+++ b/resume.docx
@@ -26,6 +26,26 @@
         </w:rPr>
         <w:t>Elias Moreno</w:t>
       </w:r>
+      <w:r>
+        <w:rPr>
+          <w:rFonts w:ascii="Garamond" w:hAnsi="Garamond"/>
+          <w:b/>
+          <w:color w:val="auto"/>
+          <w:sz w:val="48"/>
+          <w:szCs w:val="32"/>
+        </w:rPr>
+        <w:t>’s</w:t>
+      </w:r>
+      <w:r>
+        <w:rPr>
+          <w:rFonts w:ascii="Garamond" w:hAnsi="Garamond"/>
+          <w:b/>
+          <w:color w:val="auto"/>
+          <w:sz w:val="48"/>
+          <w:szCs w:val="32"/>
+        </w:rPr>
+        <w:t xml:space="preserve"> Resume</w:t>
+      </w:r>
     </w:p>
     <w:p>
       <w:pPr>
@@ -40,16 +60,22 @@
           <w:szCs w:val="20"/>
         </w:rPr>
       </w:pPr>
-      <w:hyperlink r:id="rId10" w:history="1">
-        <w:r>
-          <w:rPr>
-            <w:rStyle w:val="Hyperlink"/>
-            <w:rFonts w:ascii="Garamond" w:hAnsi="Garamond"/>
-            <w:sz w:val="32"/>
-          </w:rPr>
-          <w:t>Eliasm.dev</w:t>
-        </w:r>
-      </w:hyperlink>
+      <w:r>
+        <w:rPr>
+          <w:rFonts w:ascii="Garamond" w:hAnsi="Garamond"/>
+          <w:sz w:val="28"/>
+          <w:szCs w:val="28"/>
+        </w:rPr>
+        <w:t>Portfolio</w:t>
+      </w:r>
+      <w:r>
+        <w:rPr>
+          <w:rFonts w:ascii="Garamond" w:hAnsi="Garamond"/>
+          <w:sz w:val="28"/>
+          <w:szCs w:val="28"/>
+        </w:rPr>
+        <w:t>: Eliasm.dev</w:t>
+      </w:r>
       <w:r>
         <w:rPr>
           <w:rFonts w:ascii="Garamond" w:hAnsi="Garamond"/>
@@ -74,79 +100,39 @@
         </w:rPr>
         <w:t xml:space="preserve"> </w:t>
       </w:r>
-      <w:hyperlink r:id="rId11" w:history="1">
-        <w:r>
-          <w:rPr>
-            <w:rStyle w:val="Hyperlink"/>
-            <w:rFonts w:ascii="Garamond" w:hAnsi="Garamond"/>
-            <w:sz w:val="32"/>
-          </w:rPr>
-          <w:t>GitHub</w:t>
-        </w:r>
-      </w:hyperlink>
-      <w:r>
-        <w:rPr>
-          <w:rFonts w:ascii="Garamond" w:hAnsi="Garamond"/>
+      <w:r>
+        <w:rPr>
+          <w:rFonts w:ascii="Garamond" w:hAnsi="Garamond"/>
+          <w:sz w:val="28"/>
+          <w:szCs w:val="28"/>
+        </w:rPr>
+        <w:t>GitHub: GitHub.com/Eliascm17</w:t>
+      </w:r>
+      <w:r>
+        <w:t xml:space="preserve"> </w:t>
+      </w:r>
+      <w:r>
+        <w:rPr>
+          <w:rFonts w:ascii="Wingdings" w:hAnsi="Wingdings"/>
           <w:color w:val="auto"/>
           <w:sz w:val="32"/>
         </w:rPr>
+        <w:t></w:t>
+      </w:r>
+      <w:r>
+        <w:rPr>
+          <w:rFonts w:ascii="Garamond" w:hAnsi="Garamond"/>
+          <w:color w:val="auto"/>
+          <w:sz w:val="32"/>
+        </w:rPr>
         <w:t xml:space="preserve"> </w:t>
       </w:r>
       <w:r>
         <w:rPr>
-          <w:rFonts w:ascii="Wingdings" w:hAnsi="Wingdings"/>
-          <w:color w:val="auto"/>
-          <w:sz w:val="32"/>
-        </w:rPr>
-        <w:t></w:t>
-      </w:r>
-      <w:r>
-        <w:rPr>
-          <w:rFonts w:ascii="Garamond" w:hAnsi="Garamond"/>
-          <w:color w:val="auto"/>
-          <w:sz w:val="32"/>
-        </w:rPr>
-        <w:t xml:space="preserve"> </w:t>
-      </w:r>
-      <w:hyperlink r:id="rId12" w:history="1">
-        <w:r>
-          <w:rPr>
-            <w:rStyle w:val="Hyperlink"/>
-            <w:rFonts w:ascii="Garamond" w:hAnsi="Garamond"/>
-            <w:sz w:val="32"/>
-          </w:rPr>
-          <w:t>Blog</w:t>
-        </w:r>
-      </w:hyperlink>
-      <w:r>
-        <w:rPr>
-          <w:rFonts w:ascii="Garamond" w:hAnsi="Garamond"/>
-          <w:color w:val="auto"/>
-          <w:sz w:val="32"/>
-        </w:rPr>
-        <w:t xml:space="preserve"> </w:t>
-      </w:r>
-      <w:r>
-        <w:rPr>
-          <w:rFonts w:ascii="Wingdings" w:hAnsi="Wingdings"/>
-          <w:color w:val="auto"/>
-          <w:sz w:val="32"/>
-        </w:rPr>
-        <w:t></w:t>
-      </w:r>
-      <w:r>
-        <w:rPr>
-          <w:rFonts w:ascii="Garamond" w:hAnsi="Garamond"/>
-          <w:color w:val="auto"/>
-          <w:sz w:val="32"/>
-        </w:rPr>
-        <w:t xml:space="preserve"> </w:t>
-      </w:r>
-      <w:r>
-        <w:rPr>
-          <w:rFonts w:ascii="Garamond" w:hAnsi="Garamond"/>
-          <w:color w:val="auto"/>
-          <w:sz w:val="32"/>
+          <w:rFonts w:ascii="Garamond" w:hAnsi="Garamond"/>
+          <w:color w:val="auto"/>
+          <w:sz w:val="28"/>
+          <w:szCs w:val="28"/>
         </w:rPr>
         <w:t>E</w:t>
       </w:r>
@@ -154,17 +140,10 @@
         <w:rPr>
           <w:rFonts w:ascii="Garamond" w:hAnsi="Garamond"/>
           <w:color w:val="auto"/>
-          <w:sz w:val="32"/>
-        </w:rPr>
-        <w:t>lias.cmoreno17</w:t>
-      </w:r>
-      <w:r>
-        <w:rPr>
-          <w:rFonts w:ascii="Garamond" w:hAnsi="Garamond"/>
-          <w:color w:val="auto"/>
-          <w:sz w:val="32"/>
-        </w:rPr>
-        <w:t>@gmail.com</w:t>
+          <w:sz w:val="28"/>
+          <w:szCs w:val="28"/>
+        </w:rPr>
+        <w:t>lias.cmoreno17@gmail.com</w:t>
       </w:r>
       <w:bookmarkStart w:id="0" w:name="_Hlk33347450"/>
     </w:p>
@@ -234,50 +213,96 @@
           <w:b/>
           <w:bCs/>
         </w:rPr>
-        <w:t xml:space="preserve">Next.js + AWS Amplify </w:t>
-      </w:r>
-      <w:r>
-        <w:rPr>
-          <w:rFonts w:ascii="Garamond" w:hAnsi="Garamond"/>
-          <w:b/>
-          <w:bCs/>
-        </w:rPr>
-        <w:t>+ TailwindCSS Authentication Flow</w:t>
-      </w:r>
-      <w:r>
-        <w:rPr>
-          <w:rFonts w:ascii="Garamond" w:hAnsi="Garamond"/>
-          <w:b/>
-        </w:rPr>
-        <w:tab/>
-      </w:r>
-      <w:r>
-        <w:rPr>
-          <w:rFonts w:ascii="Garamond" w:hAnsi="Garamond"/>
-          <w:b/>
-        </w:rPr>
-        <w:tab/>
-      </w:r>
-      <w:r>
-        <w:rPr>
-          <w:rFonts w:ascii="Garamond" w:hAnsi="Garamond"/>
-          <w:b/>
-        </w:rPr>
-        <w:tab/>
-      </w:r>
-      <w:r>
-        <w:rPr>
-          <w:rFonts w:ascii="Garamond" w:hAnsi="Garamond"/>
-          <w:b/>
-        </w:rPr>
-        <w:tab/>
-      </w:r>
-      <w:r>
-        <w:rPr>
-          <w:rFonts w:ascii="Garamond" w:hAnsi="Garamond"/>
-          <w:b/>
-        </w:rPr>
-        <w:t xml:space="preserve">                 </w:t>
+        <w:t>Github</w:t>
+      </w:r>
+      <w:r>
+        <w:rPr>
+          <w:rFonts w:ascii="Garamond" w:hAnsi="Garamond"/>
+          <w:b/>
+          <w:bCs/>
+        </w:rPr>
+        <w:t>.com/</w:t>
+      </w:r>
+      <w:r>
+        <w:rPr>
+          <w:rFonts w:ascii="Garamond" w:hAnsi="Garamond"/>
+          <w:b/>
+          <w:bCs/>
+        </w:rPr>
+        <w:t>s</w:t>
+      </w:r>
+      <w:r>
+        <w:rPr>
+          <w:rFonts w:ascii="Garamond" w:hAnsi="Garamond"/>
+          <w:b/>
+          <w:bCs/>
+        </w:rPr>
+        <w:t>earch Clone</w:t>
+      </w:r>
+      <w:r>
+        <w:rPr>
+          <w:rFonts w:ascii="Garamond" w:hAnsi="Garamond"/>
+          <w:b/>
+          <w:bCs/>
+        </w:rPr>
+        <w:t xml:space="preserve">      </w:t>
+      </w:r>
+      <w:r>
+        <w:rPr>
+          <w:rFonts w:ascii="Garamond" w:hAnsi="Garamond"/>
+          <w:b/>
+        </w:rPr>
+        <w:tab/>
+      </w:r>
+      <w:r>
+        <w:rPr>
+          <w:rFonts w:ascii="Garamond" w:hAnsi="Garamond"/>
+          <w:b/>
+        </w:rPr>
+        <w:tab/>
+      </w:r>
+      <w:r>
+        <w:rPr>
+          <w:rFonts w:ascii="Garamond" w:hAnsi="Garamond"/>
+          <w:b/>
+        </w:rPr>
+        <w:tab/>
+      </w:r>
+      <w:r>
+        <w:rPr>
+          <w:rFonts w:ascii="Garamond" w:hAnsi="Garamond"/>
+          <w:b/>
+        </w:rPr>
+        <w:t xml:space="preserve">  </w:t>
+      </w:r>
+      <w:r>
+        <w:rPr>
+          <w:rFonts w:ascii="Garamond" w:hAnsi="Garamond"/>
+          <w:b/>
+        </w:rPr>
+        <w:tab/>
+      </w:r>
+      <w:r>
+        <w:rPr>
+          <w:rFonts w:ascii="Garamond" w:hAnsi="Garamond"/>
+          <w:b/>
+        </w:rPr>
+        <w:tab/>
+        <w:t xml:space="preserve">      </w:t>
+      </w:r>
+      <w:r>
+        <w:rPr>
+          <w:rFonts w:ascii="Garamond" w:hAnsi="Garamond"/>
+          <w:b/>
+        </w:rPr>
+        <w:t xml:space="preserve">                                   </w:t>
+      </w:r>
+      <w:r>
+        <w:rPr>
+          <w:rFonts w:ascii="Garamond" w:hAnsi="Garamond"/>
+          <w:b/>
+        </w:rPr>
+        <w:t xml:space="preserve">             </w:t>
       </w:r>
       <w:r>
         <w:rPr>
@@ -305,14 +330,21 @@
           <w:rFonts w:ascii="Garamond" w:hAnsi="Garamond"/>
           <w:color w:val="auto"/>
         </w:rPr>
-        <w:t xml:space="preserve">Authentication flow built in </w:t>
-      </w:r>
-      <w:r>
-        <w:rPr>
-          <w:rFonts w:ascii="Garamond" w:hAnsi="Garamond"/>
-          <w:color w:val="auto"/>
-        </w:rPr>
-        <w:t>React, Next.js, TailwindCSS, AWS Amplify, and hosted on Vercel.</w:t>
+        <w:t>Clone of GitHub’s search page</w:t>
+      </w:r>
+      <w:r>
+        <w:rPr>
+          <w:rFonts w:ascii="Garamond" w:hAnsi="Garamond"/>
+          <w:color w:val="auto"/>
+        </w:rPr>
+        <w:t xml:space="preserve"> using GitHub APIs</w:t>
+      </w:r>
+      <w:r>
+        <w:rPr>
+          <w:rFonts w:ascii="Garamond" w:hAnsi="Garamond"/>
+          <w:color w:val="auto"/>
+        </w:rPr>
+        <w:t xml:space="preserve"> that displays relevant Repositories, Commits, and Users</w:t>
       </w:r>
     </w:p>
     <w:p>
@@ -325,19 +357,30 @@
         <w:spacing w:after="3" w:line="252" w:lineRule="auto"/>
         <w:rPr>
           <w:rFonts w:ascii="Garamond" w:hAnsi="Garamond"/>
-          <w:b/>
-          <w:color w:val="auto"/>
-        </w:rPr>
-      </w:pPr>
-      <w:hyperlink r:id="rId13" w:history="1">
-        <w:r>
-          <w:rPr>
-            <w:rStyle w:val="Hyperlink"/>
-            <w:rFonts w:ascii="Garamond" w:hAnsi="Garamond"/>
-          </w:rPr>
-          <w:t>Deployment</w:t>
-        </w:r>
-      </w:hyperlink>
+          <w:color w:val="auto"/>
+        </w:rPr>
+      </w:pPr>
+      <w:r>
+        <w:rPr>
+          <w:rFonts w:ascii="Garamond" w:hAnsi="Garamond"/>
+          <w:color w:val="auto"/>
+        </w:rPr>
+        <w:t>Built in React, Next.js, Tailwind</w:t>
+      </w:r>
+      <w:r>
+        <w:rPr>
+          <w:rFonts w:ascii="Garamond" w:hAnsi="Garamond"/>
+          <w:color w:val="auto"/>
+        </w:rPr>
+        <w:t xml:space="preserve"> </w:t>
+      </w:r>
+      <w:r>
+        <w:rPr>
+          <w:rFonts w:ascii="Garamond" w:hAnsi="Garamond"/>
+          <w:color w:val="auto"/>
+        </w:rPr>
+        <w:t>CSS</w:t>
+      </w:r>
       <w:r>
         <w:rPr>
           <w:rFonts w:ascii="Garamond" w:hAnsi="Garamond"/>
@@ -345,24 +388,23 @@
         </w:rPr>
         <w:t xml:space="preserve">, </w:t>
       </w:r>
-      <w:hyperlink r:id="rId14" w:history="1">
-        <w:r>
-          <w:rPr>
-            <w:rStyle w:val="Hyperlink"/>
-            <w:rFonts w:ascii="Garamond" w:hAnsi="Garamond"/>
-          </w:rPr>
-          <w:t>Repository</w:t>
-        </w:r>
-      </w:hyperlink>
+      <w:r>
+        <w:rPr>
+          <w:rFonts w:ascii="Garamond" w:hAnsi="Garamond"/>
+          <w:color w:val="auto"/>
+        </w:rPr>
+        <w:t>and hosted on Vercel.</w:t>
+      </w:r>
     </w:p>
     <w:p>
       <w:pPr>
         <w:pStyle w:val="Default"/>
         <w:spacing w:after="3" w:line="252" w:lineRule="auto"/>
-        <w:rPr>
-          <w:rFonts w:ascii="Garamond" w:hAnsi="Garamond"/>
-          <w:b/>
-          <w:bCs/>
+        <w:ind w:left="360"/>
+        <w:rPr>
+          <w:rFonts w:ascii="Garamond" w:hAnsi="Garamond"/>
+          <w:b/>
+          <w:color w:val="auto"/>
         </w:rPr>
       </w:pPr>
     </w:p>
@@ -452,21 +494,49 @@
           <w:rFonts w:ascii="Garamond" w:hAnsi="Garamond"/>
           <w:color w:val="auto"/>
         </w:rPr>
-        <w:t xml:space="preserve">Todo app built </w:t>
-      </w:r>
-      <w:r>
-        <w:rPr>
-          <w:rFonts w:ascii="Garamond" w:hAnsi="Garamond"/>
-          <w:color w:val="auto"/>
-        </w:rPr>
-        <w:t>in</w:t>
-      </w:r>
-      <w:r>
-        <w:rPr>
-          <w:rFonts w:ascii="Garamond" w:hAnsi="Garamond"/>
-          <w:color w:val="auto"/>
-        </w:rPr>
-        <w:t xml:space="preserve"> React, Next.js, GraphQL, TailwindCSS, AWS Amplify, </w:t>
+        <w:t xml:space="preserve">Basic Todo app built in </w:t>
+      </w:r>
+      <w:r>
+        <w:rPr>
+          <w:rFonts w:ascii="Garamond" w:hAnsi="Garamond"/>
+          <w:color w:val="auto"/>
+        </w:rPr>
+        <w:t xml:space="preserve">React, </w:t>
+      </w:r>
+      <w:r>
+        <w:rPr>
+          <w:rFonts w:ascii="Garamond" w:hAnsi="Garamond"/>
+          <w:color w:val="auto"/>
+        </w:rPr>
+        <w:t>Next.js</w:t>
+      </w:r>
+      <w:r>
+        <w:rPr>
+          <w:rFonts w:ascii="Garamond" w:hAnsi="Garamond"/>
+          <w:color w:val="auto"/>
+        </w:rPr>
+        <w:t xml:space="preserve">, </w:t>
+      </w:r>
+      <w:r>
+        <w:rPr>
+          <w:rFonts w:ascii="Garamond" w:hAnsi="Garamond"/>
+          <w:color w:val="auto"/>
+        </w:rPr>
+        <w:t>GraphQL, Tailwind</w:t>
+      </w:r>
+      <w:r>
+        <w:rPr>
+          <w:rFonts w:ascii="Garamond" w:hAnsi="Garamond"/>
+          <w:color w:val="auto"/>
+        </w:rPr>
+        <w:t xml:space="preserve"> </w:t>
+      </w:r>
+      <w:r>
+        <w:rPr>
+          <w:rFonts w:ascii="Garamond" w:hAnsi="Garamond"/>
+          <w:color w:val="auto"/>
+        </w:rPr>
+        <w:t xml:space="preserve">CSS, AWS Amplify, </w:t>
       </w:r>
       <w:r>
         <w:rPr>
@@ -481,6 +551,59 @@
           <w:color w:val="auto"/>
         </w:rPr>
         <w:t>osted on Vercel.</w:t>
+      </w:r>
+    </w:p>
+    <w:p>
+      <w:pPr>
+        <w:pStyle w:val="Default"/>
+        <w:spacing w:after="3" w:line="252" w:lineRule="auto"/>
+        <w:ind w:left="360"/>
+        <w:rPr>
+          <w:rFonts w:ascii="Garamond" w:hAnsi="Garamond"/>
+          <w:color w:val="auto"/>
+        </w:rPr>
+      </w:pPr>
+    </w:p>
+    <w:p>
+      <w:pPr>
+        <w:pStyle w:val="Default"/>
+        <w:spacing w:after="3" w:line="252" w:lineRule="auto"/>
+        <w:rPr>
+          <w:rFonts w:ascii="Garamond" w:hAnsi="Garamond"/>
+          <w:b/>
+          <w:bCs/>
+        </w:rPr>
+      </w:pPr>
+      <w:r>
+        <w:rPr>
+          <w:rFonts w:ascii="Garamond" w:hAnsi="Garamond"/>
+          <w:b/>
+          <w:bCs/>
+        </w:rPr>
+        <w:t>Next.js + AWS Amplify + TailwindCSS Authentication Flow</w:t>
+      </w:r>
+      <w:r>
+        <w:rPr>
+          <w:rFonts w:ascii="Garamond" w:hAnsi="Garamond"/>
+          <w:b/>
+          <w:bCs/>
+        </w:rPr>
+        <w:t xml:space="preserve">                                                           </w:t>
+      </w:r>
+      <w:r>
+        <w:rPr>
+          <w:rFonts w:ascii="Garamond" w:hAnsi="Garamond"/>
+          <w:b/>
+          <w:bCs/>
+        </w:rPr>
+        <w:t xml:space="preserve"> </w:t>
+      </w:r>
+      <w:r>
+        <w:rPr>
+          <w:rFonts w:ascii="Garamond" w:hAnsi="Garamond"/>
+          <w:b/>
+        </w:rPr>
+        <w:t xml:space="preserve">April 2021 </w:t>
       </w:r>
     </w:p>
     <w:p>
@@ -493,163 +616,47 @@
         <w:spacing w:after="3" w:line="252" w:lineRule="auto"/>
         <w:rPr>
           <w:rFonts w:ascii="Garamond" w:hAnsi="Garamond"/>
-          <w:b/>
-          <w:color w:val="auto"/>
-        </w:rPr>
-      </w:pPr>
-      <w:hyperlink r:id="rId15" w:history="1">
-        <w:r>
-          <w:rPr>
-            <w:rStyle w:val="Hyperlink"/>
-            <w:rFonts w:ascii="Garamond" w:hAnsi="Garamond"/>
-          </w:rPr>
-          <w:t>Blog post</w:t>
-        </w:r>
-      </w:hyperlink>
-      <w:r>
-        <w:rPr>
-          <w:rFonts w:ascii="Garamond" w:hAnsi="Garamond"/>
-          <w:color w:val="auto"/>
-        </w:rPr>
-        <w:t xml:space="preserve">, </w:t>
-      </w:r>
-      <w:hyperlink r:id="rId16" w:history="1">
-        <w:r>
-          <w:rPr>
-            <w:rStyle w:val="Hyperlink"/>
-            <w:rFonts w:ascii="Garamond" w:hAnsi="Garamond"/>
-          </w:rPr>
-          <w:t>D</w:t>
-        </w:r>
-        <w:r>
-          <w:rPr>
-            <w:rStyle w:val="Hyperlink"/>
-            <w:rFonts w:ascii="Garamond" w:hAnsi="Garamond"/>
-          </w:rPr>
-          <w:t>eployment</w:t>
-        </w:r>
-      </w:hyperlink>
-      <w:r>
-        <w:rPr>
-          <w:rFonts w:ascii="Garamond" w:hAnsi="Garamond"/>
-          <w:color w:val="auto"/>
-        </w:rPr>
-        <w:t xml:space="preserve">, </w:t>
-      </w:r>
-      <w:hyperlink r:id="rId17" w:history="1">
-        <w:r>
-          <w:rPr>
-            <w:rStyle w:val="Hyperlink"/>
-            <w:rFonts w:ascii="Garamond" w:hAnsi="Garamond"/>
-          </w:rPr>
-          <w:t>Repo</w:t>
-        </w:r>
-        <w:r>
-          <w:rPr>
-            <w:rStyle w:val="Hyperlink"/>
-            <w:rFonts w:ascii="Garamond" w:hAnsi="Garamond"/>
-          </w:rPr>
-          <w:t>sitory</w:t>
-        </w:r>
-      </w:hyperlink>
-    </w:p>
-    <w:p>
-      <w:pPr>
-        <w:pStyle w:val="Default"/>
-        <w:spacing w:after="3" w:line="252" w:lineRule="auto"/>
-        <w:ind w:left="360"/>
-        <w:rPr>
-          <w:rFonts w:ascii="Garamond" w:hAnsi="Garamond"/>
-          <w:b/>
-          <w:color w:val="auto"/>
-        </w:rPr>
-      </w:pPr>
-    </w:p>
-    <w:p>
-      <w:pPr>
-        <w:pStyle w:val="Default"/>
-        <w:spacing w:after="3" w:line="252" w:lineRule="auto"/>
-        <w:rPr>
-          <w:rFonts w:ascii="Garamond" w:hAnsi="Garamond"/>
-          <w:b/>
-          <w:color w:val="auto"/>
-        </w:rPr>
-      </w:pPr>
-      <w:r>
-        <w:rPr>
-          <w:rFonts w:ascii="Garamond" w:hAnsi="Garamond"/>
-          <w:b/>
-          <w:color w:val="auto"/>
-        </w:rPr>
-        <w:t>Athena</w:t>
-      </w:r>
-      <w:r>
-        <w:rPr>
-          <w:rFonts w:ascii="Garamond" w:hAnsi="Garamond"/>
-          <w:b/>
-          <w:color w:val="auto"/>
-        </w:rPr>
-        <w:t xml:space="preserve"> </w:t>
-      </w:r>
-      <w:r>
-        <w:rPr>
-          <w:rFonts w:ascii="Garamond" w:hAnsi="Garamond"/>
-          <w:b/>
-          <w:color w:val="auto"/>
-        </w:rPr>
-        <w:t>– Senior Capstone (CS 4366)</w:t>
-      </w:r>
-      <w:r>
-        <w:rPr>
-          <w:rFonts w:ascii="Garamond" w:hAnsi="Garamond"/>
-          <w:b/>
-          <w:color w:val="auto"/>
-        </w:rPr>
-        <w:t xml:space="preserve">                                               </w:t>
-      </w:r>
-      <w:r>
-        <w:rPr>
-          <w:rFonts w:ascii="Garamond" w:hAnsi="Garamond"/>
-          <w:b/>
-          <w:color w:val="auto"/>
-        </w:rPr>
-        <w:tab/>
-        <w:t xml:space="preserve">  </w:t>
-      </w:r>
-      <w:r>
-        <w:rPr>
-          <w:rFonts w:ascii="Garamond" w:hAnsi="Garamond"/>
-          <w:b/>
-          <w:color w:val="auto"/>
-        </w:rPr>
-        <w:t xml:space="preserve">           </w:t>
-      </w:r>
-      <w:r>
-        <w:rPr>
-          <w:rFonts w:ascii="Garamond" w:hAnsi="Garamond"/>
-          <w:b/>
-          <w:color w:val="auto"/>
-        </w:rPr>
-        <w:tab/>
-        <w:t xml:space="preserve">       </w:t>
-      </w:r>
-      <w:r>
-        <w:rPr>
-          <w:rFonts w:ascii="Garamond" w:hAnsi="Garamond"/>
-          <w:b/>
-          <w:color w:val="auto"/>
-        </w:rPr>
-        <w:tab/>
-        <w:t xml:space="preserve">       </w:t>
-      </w:r>
-      <w:r>
-        <w:rPr>
-          <w:rFonts w:ascii="Garamond" w:hAnsi="Garamond"/>
-          <w:b/>
-          <w:color w:val="auto"/>
-        </w:rPr>
-        <w:tab/>
-        <w:t xml:space="preserve">        Fall 2020</w:t>
+        </w:rPr>
+      </w:pPr>
+      <w:r>
+        <w:rPr>
+          <w:rFonts w:ascii="Garamond" w:hAnsi="Garamond"/>
+          <w:color w:val="auto"/>
+        </w:rPr>
+        <w:t xml:space="preserve">Implemented </w:t>
+      </w:r>
+      <w:r>
+        <w:rPr>
+          <w:rFonts w:ascii="Garamond" w:hAnsi="Garamond"/>
+          <w:color w:val="auto"/>
+        </w:rPr>
+        <w:t>Authentication flow using AWS</w:t>
+      </w:r>
+      <w:r>
+        <w:rPr>
+          <w:rFonts w:ascii="Garamond" w:hAnsi="Garamond"/>
+          <w:color w:val="auto"/>
+        </w:rPr>
+        <w:t xml:space="preserve">’s </w:t>
+      </w:r>
+      <w:r>
+        <w:rPr>
+          <w:rFonts w:ascii="Garamond" w:hAnsi="Garamond"/>
+        </w:rPr>
+        <w:t>user identity and data synchronization service</w:t>
+      </w:r>
+      <w:r>
+        <w:rPr>
+          <w:rFonts w:ascii="Garamond" w:hAnsi="Garamond"/>
+        </w:rPr>
+        <w:t xml:space="preserve">: AWS </w:t>
+      </w:r>
+      <w:r>
+        <w:rPr>
+          <w:rFonts w:ascii="Garamond" w:hAnsi="Garamond"/>
+          <w:color w:val="auto"/>
+        </w:rPr>
+        <w:t xml:space="preserve">Cognito </w:t>
       </w:r>
     </w:p>
     <w:p>
@@ -670,7 +677,124 @@
           <w:rFonts w:ascii="Garamond" w:hAnsi="Garamond"/>
           <w:color w:val="auto"/>
         </w:rPr>
-        <w:t xml:space="preserve">A kitchen inventory mobile application useful for tracking a kitchen’s current inventory and a helpful way to minimize food waste. </w:t>
+        <w:t>Built in</w:t>
+      </w:r>
+      <w:r>
+        <w:rPr>
+          <w:rFonts w:ascii="Garamond" w:hAnsi="Garamond"/>
+          <w:color w:val="auto"/>
+        </w:rPr>
+        <w:t xml:space="preserve"> React, </w:t>
+      </w:r>
+      <w:r>
+        <w:rPr>
+          <w:rFonts w:ascii="Garamond" w:hAnsi="Garamond"/>
+          <w:color w:val="auto"/>
+        </w:rPr>
+        <w:t>Next.js</w:t>
+      </w:r>
+      <w:r>
+        <w:rPr>
+          <w:rFonts w:ascii="Garamond" w:hAnsi="Garamond"/>
+          <w:color w:val="auto"/>
+        </w:rPr>
+        <w:t xml:space="preserve">, </w:t>
+      </w:r>
+      <w:r>
+        <w:rPr>
+          <w:rFonts w:ascii="Garamond" w:hAnsi="Garamond"/>
+          <w:color w:val="auto"/>
+        </w:rPr>
+        <w:t>GraphQL, Tailwind CSS, AWS Amplify, and hosted on Vercel.</w:t>
+      </w:r>
+    </w:p>
+    <w:p>
+      <w:pPr>
+        <w:pStyle w:val="Default"/>
+        <w:spacing w:after="3" w:line="252" w:lineRule="auto"/>
+        <w:rPr>
+          <w:rFonts w:ascii="Garamond" w:hAnsi="Garamond"/>
+          <w:color w:val="auto"/>
+        </w:rPr>
+      </w:pPr>
+    </w:p>
+    <w:p>
+      <w:pPr>
+        <w:pStyle w:val="Default"/>
+        <w:spacing w:after="3" w:line="252" w:lineRule="auto"/>
+        <w:rPr>
+          <w:rFonts w:ascii="Garamond" w:hAnsi="Garamond"/>
+          <w:b/>
+          <w:bCs/>
+        </w:rPr>
+      </w:pPr>
+      <w:r>
+        <w:rPr>
+          <w:rFonts w:ascii="Garamond" w:hAnsi="Garamond"/>
+          <w:b/>
+          <w:bCs/>
+        </w:rPr>
+        <w:t>Athena – Senior Capstone (CS</w:t>
+      </w:r>
+      <w:r>
+        <w:rPr>
+          <w:rFonts w:ascii="Garamond" w:hAnsi="Garamond"/>
+          <w:b/>
+          <w:bCs/>
+        </w:rPr>
+        <w:t xml:space="preserve"> 4366)</w:t>
+      </w:r>
+      <w:r>
+        <w:rPr>
+          <w:rFonts w:ascii="Garamond" w:hAnsi="Garamond"/>
+          <w:b/>
+          <w:bCs/>
+        </w:rPr>
+        <w:t xml:space="preserve">                                                           </w:t>
+      </w:r>
+      <w:r>
+        <w:rPr>
+          <w:rFonts w:ascii="Garamond" w:hAnsi="Garamond"/>
+          <w:b/>
+          <w:bCs/>
+        </w:rPr>
+        <w:t xml:space="preserve">                                          </w:t>
+      </w:r>
+      <w:r>
+        <w:rPr>
+          <w:rFonts w:ascii="Garamond" w:hAnsi="Garamond"/>
+          <w:b/>
+          <w:bCs/>
+        </w:rPr>
+        <w:t xml:space="preserve"> </w:t>
+      </w:r>
+      <w:r>
+        <w:rPr>
+          <w:rFonts w:ascii="Garamond" w:hAnsi="Garamond"/>
+          <w:b/>
+        </w:rPr>
+        <w:t>Fall</w:t>
+      </w:r>
+      <w:r>
+        <w:rPr>
+          <w:rFonts w:ascii="Garamond" w:hAnsi="Garamond"/>
+          <w:b/>
+        </w:rPr>
+        <w:t xml:space="preserve"> 202</w:t>
+      </w:r>
+      <w:r>
+        <w:rPr>
+          <w:rFonts w:ascii="Garamond" w:hAnsi="Garamond"/>
+          <w:b/>
+        </w:rPr>
+        <w:t>0</w:t>
+      </w:r>
+      <w:r>
+        <w:rPr>
+          <w:rFonts w:ascii="Garamond" w:hAnsi="Garamond"/>
+          <w:b/>
+        </w:rPr>
+        <w:t xml:space="preserve"> </w:t>
       </w:r>
     </w:p>
     <w:p>
@@ -689,65 +813,8 @@
       <w:r>
         <w:rPr>
           <w:rFonts w:ascii="Garamond" w:hAnsi="Garamond"/>
-          <w:color w:val="auto"/>
-        </w:rPr>
-        <w:t xml:space="preserve">Responsible for working on the front-end of the application. Designed high Fidelity prototypes, implemented “Add Item”, “Onboarding”, and “User Profile screens, and setup authentication with Google </w:t>
-      </w:r>
-      <w:r>
-        <w:rPr>
-          <w:rFonts w:ascii="Garamond" w:hAnsi="Garamond"/>
-          <w:color w:val="auto"/>
-        </w:rPr>
-        <w:t xml:space="preserve">using </w:t>
-      </w:r>
-      <w:r>
-        <w:rPr>
-          <w:rFonts w:ascii="Garamond" w:hAnsi="Garamond"/>
-          <w:color w:val="auto"/>
-        </w:rPr>
-        <w:t>React Native, React Hooks,</w:t>
-      </w:r>
-      <w:r>
-        <w:rPr>
-          <w:rFonts w:ascii="Garamond" w:hAnsi="Garamond"/>
-          <w:color w:val="auto"/>
-        </w:rPr>
-        <w:t xml:space="preserve"> JavaScript,</w:t>
-      </w:r>
-      <w:r>
-        <w:rPr>
-          <w:rFonts w:ascii="Garamond" w:hAnsi="Garamond"/>
-          <w:color w:val="auto"/>
-        </w:rPr>
-        <w:t xml:space="preserve"> </w:t>
-      </w:r>
-      <w:r>
-        <w:rPr>
-          <w:rFonts w:ascii="Garamond" w:hAnsi="Garamond"/>
-          <w:color w:val="auto"/>
-        </w:rPr>
-        <w:t xml:space="preserve">Expo, </w:t>
-      </w:r>
-      <w:r>
-        <w:rPr>
-          <w:rFonts w:ascii="Garamond" w:hAnsi="Garamond"/>
-          <w:color w:val="auto"/>
-        </w:rPr>
-        <w:t xml:space="preserve">Adobe XD, Firebase, </w:t>
-      </w:r>
-      <w:r>
-        <w:rPr>
-          <w:rFonts w:ascii="Garamond" w:hAnsi="Garamond"/>
-          <w:color w:val="auto"/>
-        </w:rPr>
-        <w:t xml:space="preserve">and </w:t>
-      </w:r>
-      <w:r>
-        <w:rPr>
-          <w:rFonts w:ascii="Garamond" w:hAnsi="Garamond"/>
-          <w:color w:val="auto"/>
-        </w:rPr>
-        <w:t>@shopify/restyle</w:t>
+        </w:rPr>
+        <w:t xml:space="preserve">A kitchen inventory mobile application useful for tracking a kitchen’s current inventory and a helpful way to minimize food waste. </w:t>
       </w:r>
     </w:p>
     <w:p>
@@ -760,32 +827,14 @@
         <w:spacing w:after="3" w:line="252" w:lineRule="auto"/>
         <w:rPr>
           <w:rFonts w:ascii="Garamond" w:hAnsi="Garamond"/>
-          <w:color w:val="auto"/>
-        </w:rPr>
-      </w:pPr>
-      <w:hyperlink r:id="rId18" w:history="1">
-        <w:r>
-          <w:rPr>
-            <w:rStyle w:val="Hyperlink"/>
-            <w:rFonts w:ascii="Garamond" w:hAnsi="Garamond"/>
-          </w:rPr>
-          <w:t>Reposit</w:t>
-        </w:r>
-        <w:r>
-          <w:rPr>
-            <w:rStyle w:val="Hyperlink"/>
-            <w:rFonts w:ascii="Garamond" w:hAnsi="Garamond"/>
-          </w:rPr>
-          <w:t>o</w:t>
-        </w:r>
-        <w:r>
-          <w:rPr>
-            <w:rStyle w:val="Hyperlink"/>
-            <w:rFonts w:ascii="Garamond" w:hAnsi="Garamond"/>
-          </w:rPr>
-          <w:t>ry</w:t>
-        </w:r>
-      </w:hyperlink>
+        </w:rPr>
+      </w:pPr>
+      <w:r>
+        <w:rPr>
+          <w:rFonts w:ascii="Garamond" w:hAnsi="Garamond"/>
+        </w:rPr>
+        <w:t>Built in React Native, JavaScript, Expo, Adobe XD, Firebase, @shopify/restyle</w:t>
+      </w:r>
     </w:p>
     <w:p>
       <w:pPr>
@@ -834,7 +883,7 @@
           <w:sz w:val="28"/>
           <w:szCs w:val="28"/>
         </w:rPr>
-        <w:t>Toolbox</w:t>
+        <w:t>Skills</w:t>
       </w:r>
     </w:p>
     <w:p>
@@ -865,28 +914,28 @@
           <w:rFonts w:ascii="Garamond" w:hAnsi="Garamond"/>
           <w:color w:val="auto"/>
         </w:rPr>
-        <w:t>Full-Stack Development,</w:t>
-      </w:r>
-      <w:r>
-        <w:rPr>
-          <w:rFonts w:ascii="Garamond" w:hAnsi="Garamond"/>
-          <w:color w:val="auto"/>
-        </w:rPr>
-        <w:t xml:space="preserve"> React</w:t>
-      </w:r>
-      <w:r>
-        <w:rPr>
-          <w:rFonts w:ascii="Garamond" w:hAnsi="Garamond"/>
-          <w:color w:val="auto"/>
-        </w:rPr>
-        <w:t>.js</w:t>
-      </w:r>
-      <w:r>
-        <w:rPr>
-          <w:rFonts w:ascii="Garamond" w:hAnsi="Garamond"/>
-          <w:color w:val="auto"/>
-        </w:rPr>
-        <w:t xml:space="preserve">, React Native, React Hooks, </w:t>
+        <w:t xml:space="preserve">React, React Native, </w:t>
+      </w:r>
+      <w:r>
+        <w:rPr>
+          <w:rFonts w:ascii="Garamond" w:hAnsi="Garamond"/>
+          <w:color w:val="auto"/>
+        </w:rPr>
+        <w:t>JavaScript</w:t>
+      </w:r>
+      <w:r>
+        <w:rPr>
+          <w:rFonts w:ascii="Garamond" w:hAnsi="Garamond"/>
+          <w:color w:val="auto"/>
+        </w:rPr>
+        <w:t xml:space="preserve">, </w:t>
+      </w:r>
+      <w:r>
+        <w:rPr>
+          <w:rFonts w:ascii="Garamond" w:hAnsi="Garamond"/>
+          <w:color w:val="auto"/>
+        </w:rPr>
+        <w:t xml:space="preserve">Next.js, </w:t>
       </w:r>
       <w:r>
         <w:rPr>
@@ -914,21 +963,21 @@
           <w:rFonts w:ascii="Garamond" w:hAnsi="Garamond"/>
           <w:color w:val="auto"/>
         </w:rPr>
-        <w:t xml:space="preserve">Next.js, </w:t>
-      </w:r>
-      <w:r>
-        <w:rPr>
-          <w:rFonts w:ascii="Garamond" w:hAnsi="Garamond"/>
-          <w:color w:val="auto"/>
-        </w:rPr>
-        <w:t xml:space="preserve">Node.js, Express.js, </w:t>
-      </w:r>
-      <w:r>
-        <w:rPr>
-          <w:rFonts w:ascii="Garamond" w:hAnsi="Garamond"/>
-          <w:color w:val="auto"/>
-        </w:rPr>
-        <w:t>JavaScript,</w:t>
+        <w:t xml:space="preserve">Figma, </w:t>
+      </w:r>
+      <w:r>
+        <w:rPr>
+          <w:rFonts w:ascii="Garamond" w:hAnsi="Garamond"/>
+          <w:color w:val="auto"/>
+        </w:rPr>
+        <w:t>Node.js, Express.js</w:t>
+      </w:r>
+      <w:r>
+        <w:rPr>
+          <w:rFonts w:ascii="Garamond" w:hAnsi="Garamond"/>
+          <w:color w:val="auto"/>
+        </w:rPr>
+        <w:t>,</w:t>
       </w:r>
       <w:r>
         <w:rPr>
@@ -942,7 +991,28 @@
           <w:rFonts w:ascii="Garamond" w:hAnsi="Garamond"/>
           <w:color w:val="auto"/>
         </w:rPr>
-        <w:t xml:space="preserve">GraphQL, TailwindCSS, </w:t>
+        <w:t>GraphQL, Tailwind</w:t>
+      </w:r>
+      <w:r>
+        <w:rPr>
+          <w:rFonts w:ascii="Garamond" w:hAnsi="Garamond"/>
+          <w:color w:val="auto"/>
+        </w:rPr>
+        <w:t xml:space="preserve"> </w:t>
+      </w:r>
+      <w:r>
+        <w:rPr>
+          <w:rFonts w:ascii="Garamond" w:hAnsi="Garamond"/>
+          <w:color w:val="auto"/>
+        </w:rPr>
+        <w:t xml:space="preserve">CSS, </w:t>
+      </w:r>
+      <w:r>
+        <w:rPr>
+          <w:rFonts w:ascii="Garamond" w:hAnsi="Garamond"/>
+          <w:color w:val="auto"/>
+        </w:rPr>
+        <w:t xml:space="preserve">Flexbox, </w:t>
       </w:r>
       <w:r>
         <w:rPr>
@@ -1078,7 +1148,16 @@
           <w:bCs/>
           <w:color w:val="auto"/>
         </w:rPr>
-        <w:t xml:space="preserve"> - </w:t>
+        <w:t xml:space="preserve"> </w:t>
+      </w:r>
+      <w:r>
+        <w:rPr>
+          <w:rFonts w:ascii="Garamond" w:hAnsi="Garamond"/>
+          <w:b/>
+          <w:bCs/>
+          <w:color w:val="auto"/>
+        </w:rPr>
+        <w:t xml:space="preserve">- </w:t>
       </w:r>
       <w:r>
         <w:rPr>
@@ -1092,38 +1171,66 @@
       <w:r>
         <w:rPr>
           <w:rFonts w:ascii="Garamond" w:hAnsi="Garamond"/>
+          <w:b/>
+          <w:bCs/>
+          <w:color w:val="auto"/>
+        </w:rPr>
+        <w:tab/>
+        <w:t xml:space="preserve">           </w:t>
+      </w:r>
+      <w:r>
+        <w:rPr>
+          <w:rFonts w:ascii="Garamond" w:hAnsi="Garamond"/>
+          <w:b/>
+          <w:bCs/>
+          <w:color w:val="auto"/>
+        </w:rPr>
+        <w:t xml:space="preserve">        </w:t>
+      </w:r>
+      <w:r>
+        <w:rPr>
+          <w:rFonts w:ascii="Garamond" w:hAnsi="Garamond"/>
+          <w:b/>
+          <w:bCs/>
+          <w:color w:val="auto"/>
+        </w:rPr>
+        <w:t xml:space="preserve">  </w:t>
+      </w:r>
+      <w:r>
+        <w:rPr>
+          <w:rFonts w:ascii="Garamond" w:hAnsi="Garamond"/>
+          <w:b/>
+          <w:bCs/>
+          <w:color w:val="auto"/>
+        </w:rPr>
+        <w:t xml:space="preserve">January 2021 </w:t>
+      </w:r>
+      <w:r>
+        <w:rPr>
+          <w:rFonts w:ascii="Garamond" w:hAnsi="Garamond"/>
+          <w:b/>
+          <w:bCs/>
+          <w:color w:val="auto"/>
+        </w:rPr>
+        <w:t>–</w:t>
+      </w:r>
+      <w:r>
+        <w:rPr>
+          <w:rFonts w:ascii="Garamond" w:hAnsi="Garamond"/>
+          <w:b/>
+          <w:bCs/>
+          <w:color w:val="auto"/>
+        </w:rPr>
+        <w:t xml:space="preserve"> Present</w:t>
+      </w:r>
+      <w:r>
+        <w:rPr>
+          <w:rFonts w:ascii="Garamond" w:hAnsi="Garamond"/>
           <w:i/>
           <w:iCs/>
           <w:color w:val="auto"/>
         </w:rPr>
-        <w:t xml:space="preserve">  </w:t>
-      </w:r>
-      <w:r>
-        <w:rPr>
-          <w:rFonts w:ascii="Garamond" w:hAnsi="Garamond"/>
-          <w:i/>
-          <w:iCs/>
-          <w:color w:val="auto"/>
-        </w:rPr>
-        <w:tab/>
-      </w:r>
-      <w:r>
-        <w:rPr>
-          <w:rFonts w:ascii="Garamond" w:hAnsi="Garamond"/>
-          <w:i/>
-          <w:iCs/>
-          <w:color w:val="auto"/>
-        </w:rPr>
-        <w:t xml:space="preserve">         </w:t>
-      </w:r>
-      <w:r>
-        <w:rPr>
-          <w:rFonts w:ascii="Garamond" w:hAnsi="Garamond"/>
-          <w:b/>
-          <w:bCs/>
-          <w:color w:val="auto"/>
-        </w:rPr>
-        <w:t>January 2021 - Present</w:t>
+        <w:t xml:space="preserve"> </w:t>
       </w:r>
     </w:p>
     <w:p>
@@ -1131,9 +1238,9 @@
         <w:pStyle w:val="Default"/>
         <w:numPr>
           <w:ilvl w:val="0"/>
-          <w:numId w:val="3"/>
+          <w:numId w:val="1"/>
         </w:numPr>
-        <w:spacing w:line="252" w:lineRule="auto"/>
+        <w:spacing w:after="3" w:line="252" w:lineRule="auto"/>
         <w:rPr>
           <w:rFonts w:ascii="Garamond" w:hAnsi="Garamond"/>
           <w:i/>
@@ -1215,6 +1322,141 @@
     <w:p>
       <w:pPr>
         <w:pStyle w:val="Default"/>
+        <w:numPr>
+          <w:ilvl w:val="0"/>
+          <w:numId w:val="1"/>
+        </w:numPr>
+        <w:spacing w:after="3" w:line="252" w:lineRule="auto"/>
+        <w:rPr>
+          <w:rFonts w:ascii="Garamond" w:hAnsi="Garamond"/>
+          <w:i/>
+          <w:iCs/>
+          <w:color w:val="auto"/>
+        </w:rPr>
+      </w:pPr>
+      <w:r>
+        <w:rPr>
+          <w:rFonts w:ascii="Garamond" w:hAnsi="Garamond"/>
+          <w:color w:val="auto"/>
+        </w:rPr>
+        <w:t xml:space="preserve">Aid </w:t>
+      </w:r>
+      <w:r>
+        <w:rPr>
+          <w:rFonts w:ascii="Garamond" w:hAnsi="Garamond"/>
+          <w:color w:val="auto"/>
+        </w:rPr>
+        <w:t>users</w:t>
+      </w:r>
+      <w:r>
+        <w:rPr>
+          <w:rFonts w:ascii="Garamond" w:hAnsi="Garamond"/>
+          <w:color w:val="auto"/>
+        </w:rPr>
+        <w:t xml:space="preserve"> </w:t>
+      </w:r>
+      <w:r>
+        <w:rPr>
+          <w:rFonts w:ascii="Garamond" w:hAnsi="Garamond"/>
+          <w:color w:val="auto"/>
+        </w:rPr>
+        <w:t>with</w:t>
+      </w:r>
+      <w:r>
+        <w:rPr>
+          <w:rFonts w:ascii="Garamond" w:hAnsi="Garamond"/>
+          <w:color w:val="auto"/>
+        </w:rPr>
+        <w:t xml:space="preserve"> </w:t>
+      </w:r>
+      <w:r>
+        <w:rPr>
+          <w:rFonts w:ascii="Garamond" w:hAnsi="Garamond"/>
+          <w:color w:val="auto"/>
+        </w:rPr>
+        <w:t>issues</w:t>
+      </w:r>
+      <w:r>
+        <w:rPr>
+          <w:rFonts w:ascii="Garamond" w:hAnsi="Garamond"/>
+          <w:color w:val="auto"/>
+        </w:rPr>
+        <w:t xml:space="preserve"> </w:t>
+      </w:r>
+      <w:r>
+        <w:rPr>
+          <w:rFonts w:ascii="Garamond" w:hAnsi="Garamond"/>
+          <w:color w:val="auto"/>
+        </w:rPr>
+        <w:t xml:space="preserve">regarding </w:t>
+      </w:r>
+      <w:r>
+        <w:rPr>
+          <w:rFonts w:ascii="Garamond" w:hAnsi="Garamond"/>
+          <w:color w:val="auto"/>
+        </w:rPr>
+        <w:t xml:space="preserve">internal app user </w:t>
+      </w:r>
+      <w:r>
+        <w:rPr>
+          <w:rFonts w:ascii="Garamond" w:hAnsi="Garamond"/>
+          <w:color w:val="auto"/>
+        </w:rPr>
+        <w:t>interface</w:t>
+      </w:r>
+      <w:r>
+        <w:rPr>
+          <w:rFonts w:ascii="Garamond" w:hAnsi="Garamond"/>
+          <w:color w:val="auto"/>
+        </w:rPr>
+        <w:t xml:space="preserve"> whilst </w:t>
+      </w:r>
+      <w:r>
+        <w:rPr>
+          <w:rFonts w:ascii="Garamond" w:hAnsi="Garamond"/>
+          <w:color w:val="auto"/>
+        </w:rPr>
+        <w:t>using</w:t>
+      </w:r>
+      <w:r>
+        <w:rPr>
+          <w:rFonts w:ascii="Garamond" w:hAnsi="Garamond"/>
+          <w:color w:val="auto"/>
+        </w:rPr>
+        <w:t xml:space="preserve"> </w:t>
+      </w:r>
+      <w:r>
+        <w:rPr>
+          <w:rFonts w:ascii="Garamond" w:hAnsi="Garamond"/>
+          <w:color w:val="auto"/>
+        </w:rPr>
+        <w:t xml:space="preserve">various </w:t>
+      </w:r>
+      <w:r>
+        <w:rPr>
+          <w:rFonts w:ascii="Garamond" w:hAnsi="Garamond"/>
+          <w:color w:val="auto"/>
+        </w:rPr>
+        <w:t xml:space="preserve">troubleshooting </w:t>
+      </w:r>
+      <w:r>
+        <w:rPr>
+          <w:rFonts w:ascii="Garamond" w:hAnsi="Garamond"/>
+          <w:color w:val="auto"/>
+        </w:rPr>
+        <w:t>techniques</w:t>
+      </w:r>
+      <w:r>
+        <w:rPr>
+          <w:rFonts w:ascii="Garamond" w:hAnsi="Garamond"/>
+          <w:color w:val="auto"/>
+        </w:rPr>
+        <w:t xml:space="preserve"> </w:t>
+      </w:r>
+    </w:p>
+    <w:p>
+      <w:pPr>
+        <w:pStyle w:val="Default"/>
         <w:spacing w:line="252" w:lineRule="auto"/>
         <w:rPr>
           <w:rFonts w:ascii="Garamond" w:hAnsi="Garamond"/>
@@ -1266,35 +1508,7 @@
           <w:iCs/>
           <w:color w:val="auto"/>
         </w:rPr>
-        <w:tab/>
-      </w:r>
-      <w:r>
-        <w:rPr>
-          <w:rFonts w:ascii="Garamond" w:hAnsi="Garamond"/>
-          <w:i/>
-          <w:iCs/>
-          <w:color w:val="auto"/>
-        </w:rPr>
-        <w:tab/>
-      </w:r>
-      <w:r>
-        <w:rPr>
-          <w:rFonts w:ascii="Garamond" w:hAnsi="Garamond"/>
-          <w:i/>
-          <w:iCs/>
-          <w:color w:val="auto"/>
-        </w:rPr>
-        <w:tab/>
-      </w:r>
-      <w:r>
-        <w:rPr>
-          <w:rFonts w:ascii="Garamond" w:hAnsi="Garamond"/>
-          <w:i/>
-          <w:iCs/>
-          <w:color w:val="auto"/>
-        </w:rPr>
-        <w:tab/>
-        <w:t xml:space="preserve">  </w:t>
+        <w:t xml:space="preserve">                                           </w:t>
       </w:r>
       <w:r>
         <w:rPr>
@@ -1402,14 +1616,37 @@
           <w:iCs/>
           <w:color w:val="auto"/>
         </w:rPr>
-        <w:t xml:space="preserve"> in </w:t>
-      </w:r>
-      <w:r>
-        <w:rPr>
-          <w:rFonts w:ascii="Garamond" w:hAnsi="Garamond"/>
-          <w:color w:val="auto"/>
-        </w:rPr>
-        <w:t xml:space="preserve">React.js, Next.js, Node.js, Expres.js, and </w:t>
+        <w:t>.</w:t>
+      </w:r>
+      <w:r>
+        <w:rPr>
+          <w:rFonts w:ascii="Garamond" w:hAnsi="Garamond"/>
+          <w:i/>
+          <w:iCs/>
+          <w:color w:val="auto"/>
+        </w:rPr>
+        <w:t xml:space="preserve"> </w:t>
+      </w:r>
+      <w:r>
+        <w:rPr>
+          <w:rFonts w:ascii="Garamond" w:hAnsi="Garamond"/>
+          <w:color w:val="auto"/>
+        </w:rPr>
+        <w:t>Built with React, Next.js, Node.js, Expres</w:t>
+      </w:r>
+      <w:r>
+        <w:rPr>
+          <w:rFonts w:ascii="Garamond" w:hAnsi="Garamond"/>
+          <w:color w:val="auto"/>
+        </w:rPr>
+        <w:t>s</w:t>
+      </w:r>
+      <w:r>
+        <w:rPr>
+          <w:rFonts w:ascii="Garamond" w:hAnsi="Garamond"/>
+          <w:color w:val="auto"/>
+        </w:rPr>
+        <w:t xml:space="preserve">.js, and </w:t>
       </w:r>
       <w:r>
         <w:rPr>
@@ -1488,14 +1725,7 @@
           <w:rFonts w:ascii="Garamond" w:hAnsi="Garamond"/>
           <w:color w:val="auto"/>
         </w:rPr>
-        <w:t xml:space="preserve"> using</w:t>
-      </w:r>
-      <w:r>
-        <w:rPr>
-          <w:rFonts w:ascii="Garamond" w:hAnsi="Garamond"/>
-          <w:color w:val="auto"/>
-        </w:rPr>
-        <w:t xml:space="preserve"> Python, </w:t>
+        <w:t xml:space="preserve">. Built with Python, </w:t>
       </w:r>
       <w:r>
         <w:rPr>
@@ -1548,15 +1778,6 @@
       <w:r>
         <w:rPr>
           <w:rFonts w:ascii="Garamond" w:hAnsi="Garamond"/>
-          <w:b/>
-          <w:bCs/>
-          <w:color w:val="auto"/>
-        </w:rPr>
-        <w:t xml:space="preserve">- </w:t>
-      </w:r>
-      <w:r>
-        <w:rPr>
-          <w:rFonts w:ascii="Garamond" w:hAnsi="Garamond"/>
           <w:i/>
           <w:iCs/>
           <w:color w:val="auto"/>
@@ -1607,7 +1828,7 @@
           <w:color w:val="auto"/>
         </w:rPr>
         <w:tab/>
-        <w:t xml:space="preserve">                     </w:t>
+        <w:t xml:space="preserve">                    </w:t>
       </w:r>
       <w:r>
         <w:rPr>
@@ -1632,6 +1853,55 @@
           <w:rFonts w:ascii="Garamond" w:hAnsi="Garamond"/>
           <w:b/>
           <w:bCs/>
+          <w:color w:val="auto"/>
+        </w:rPr>
+        <w:t xml:space="preserve"> </w:t>
+      </w:r>
+    </w:p>
+    <w:p>
+      <w:pPr>
+        <w:pStyle w:val="Default"/>
+        <w:numPr>
+          <w:ilvl w:val="0"/>
+          <w:numId w:val="8"/>
+        </w:numPr>
+        <w:spacing w:line="252" w:lineRule="auto"/>
+        <w:rPr>
+          <w:rFonts w:ascii="Garamond" w:hAnsi="Garamond"/>
+          <w:color w:val="auto"/>
+        </w:rPr>
+      </w:pPr>
+      <w:r>
+        <w:rPr>
+          <w:rFonts w:ascii="Garamond" w:hAnsi="Garamond"/>
+          <w:color w:val="auto"/>
+        </w:rPr>
+        <w:t xml:space="preserve">Used company data to examine correlations between rates of depletion </w:t>
+      </w:r>
+      <w:r>
+        <w:rPr>
+          <w:rFonts w:ascii="Garamond" w:hAnsi="Garamond"/>
+          <w:color w:val="auto"/>
+        </w:rPr>
+        <w:t>in</w:t>
+      </w:r>
+      <w:r>
+        <w:rPr>
+          <w:rFonts w:ascii="Garamond" w:hAnsi="Garamond"/>
+          <w:color w:val="auto"/>
+        </w:rPr>
+        <w:t xml:space="preserve"> gas tanks and weather temperatures.</w:t>
+      </w:r>
+      <w:r>
+        <w:rPr>
+          <w:rFonts w:ascii="Garamond" w:hAnsi="Garamond"/>
+          <w:color w:val="auto"/>
+        </w:rPr>
+        <w:t xml:space="preserve"> </w:t>
+      </w:r>
+      <w:r>
+        <w:rPr>
+          <w:rFonts w:ascii="Garamond" w:hAnsi="Garamond"/>
           <w:color w:val="auto"/>
         </w:rPr>
         <w:t xml:space="preserve"> </w:t>
@@ -1655,21 +1925,21 @@
           <w:rFonts w:ascii="Garamond" w:hAnsi="Garamond"/>
           <w:color w:val="auto"/>
         </w:rPr>
-        <w:t>Used company data to examine correlations between rates of depletion of gas tanks and weather temperatures</w:t>
-      </w:r>
-      <w:r>
-        <w:rPr>
-          <w:rFonts w:ascii="Garamond" w:hAnsi="Garamond"/>
-          <w:color w:val="auto"/>
-        </w:rPr>
-        <w:t xml:space="preserve"> using Python, </w:t>
-      </w:r>
-      <w:r>
-        <w:rPr>
-          <w:rFonts w:ascii="Garamond" w:hAnsi="Garamond"/>
-          <w:color w:val="auto"/>
-        </w:rPr>
-        <w:t>Pandas, Scikit-learn, Matplotlib, NumPy, and fbprophet, Dark Sky API</w:t>
+        <w:t xml:space="preserve">Technologies used: Python, Pandas, Scikit-learn, Matplotlib, NumPy, and fbprophet, </w:t>
+      </w:r>
+      <w:r>
+        <w:rPr>
+          <w:rFonts w:ascii="Garamond" w:hAnsi="Garamond"/>
+          <w:color w:val="auto"/>
+        </w:rPr>
+        <w:t xml:space="preserve">and </w:t>
+      </w:r>
+      <w:r>
+        <w:rPr>
+          <w:rFonts w:ascii="Garamond" w:hAnsi="Garamond"/>
+          <w:color w:val="auto"/>
+        </w:rPr>
+        <w:t>Dark Sky API</w:t>
       </w:r>
       <w:r>
         <w:rPr>
@@ -1677,35 +1947,95 @@
           <w:color w:val="auto"/>
         </w:rPr>
         <w:t xml:space="preserve"> </w:t>
-      </w:r>
-      <w:r>
-        <w:rPr>
-          <w:rFonts w:ascii="Garamond" w:hAnsi="Garamond"/>
-          <w:b/>
-          <w:color w:val="auto"/>
-        </w:rPr>
-        <w:tab/>
-        <w:t xml:space="preserve">      </w:t>
-      </w:r>
-      <w:r>
-        <w:rPr>
-          <w:rFonts w:ascii="Garamond" w:hAnsi="Garamond"/>
-          <w:b/>
-          <w:color w:val="auto"/>
-        </w:rPr>
-        <w:tab/>
       </w:r>
     </w:p>
     <w:p>
       <w:pPr>
         <w:pStyle w:val="Default"/>
         <w:spacing w:after="3" w:line="252" w:lineRule="auto"/>
-        <w:ind w:left="360"/>
-        <w:rPr>
-          <w:rFonts w:ascii="Garamond" w:hAnsi="Garamond"/>
-          <w:color w:val="auto"/>
-        </w:rPr>
-      </w:pPr>
+        <w:rPr>
+          <w:rFonts w:ascii="Garamond" w:hAnsi="Garamond"/>
+          <w:color w:val="auto"/>
+        </w:rPr>
+      </w:pPr>
+      <w:r>
+        <w:rPr>
+          <w:rFonts w:ascii="Garamond" w:hAnsi="Garamond"/>
+          <w:b/>
+          <w:color w:val="auto"/>
+        </w:rPr>
+        <w:tab/>
+        <w:t xml:space="preserve">        </w:t>
+      </w:r>
+      <w:r>
+        <w:rPr>
+          <w:rFonts w:ascii="Garamond" w:hAnsi="Garamond"/>
+          <w:b/>
+          <w:color w:val="auto"/>
+        </w:rPr>
+        <w:tab/>
+      </w:r>
+      <w:r>
+        <w:rPr>
+          <w:rFonts w:ascii="Garamond" w:hAnsi="Garamond"/>
+          <w:b/>
+          <w:color w:val="auto"/>
+        </w:rPr>
+        <w:tab/>
+      </w:r>
+      <w:r>
+        <w:rPr>
+          <w:rFonts w:ascii="Garamond" w:hAnsi="Garamond"/>
+          <w:b/>
+          <w:color w:val="auto"/>
+        </w:rPr>
+        <w:tab/>
+      </w:r>
+      <w:r>
+        <w:rPr>
+          <w:rFonts w:ascii="Garamond" w:hAnsi="Garamond"/>
+          <w:b/>
+          <w:color w:val="auto"/>
+        </w:rPr>
+        <w:tab/>
+        <w:t xml:space="preserve">         </w:t>
+      </w:r>
+      <w:r>
+        <w:rPr>
+          <w:rFonts w:ascii="Garamond" w:hAnsi="Garamond"/>
+          <w:b/>
+          <w:color w:val="auto"/>
+        </w:rPr>
+        <w:tab/>
+      </w:r>
+      <w:r>
+        <w:rPr>
+          <w:rFonts w:ascii="Garamond" w:hAnsi="Garamond"/>
+          <w:i/>
+          <w:iCs/>
+          <w:color w:val="auto"/>
+        </w:rPr>
+        <w:tab/>
+      </w:r>
+      <w:r>
+        <w:rPr>
+          <w:rFonts w:ascii="Garamond" w:hAnsi="Garamond"/>
+          <w:i/>
+          <w:iCs/>
+          <w:color w:val="auto"/>
+        </w:rPr>
+        <w:tab/>
+        <w:t xml:space="preserve">       </w:t>
+      </w:r>
+      <w:r>
+        <w:rPr>
+          <w:rFonts w:ascii="Garamond" w:hAnsi="Garamond"/>
+          <w:i/>
+          <w:iCs/>
+          <w:color w:val="auto"/>
+        </w:rPr>
+        <w:tab/>
+      </w:r>
       <w:r>
         <w:rPr>
           <w:rFonts w:ascii="Garamond" w:hAnsi="Garamond"/>
@@ -1799,6 +2129,29 @@
           <w:b/>
           <w:bCs/>
           <w:color w:val="auto"/>
+          <w:sz w:val="12"/>
+          <w:szCs w:val="12"/>
+        </w:rPr>
+        <w:tab/>
+      </w:r>
+    </w:p>
+    <w:p>
+      <w:pPr>
+        <w:pStyle w:val="Default"/>
+        <w:spacing w:line="252" w:lineRule="auto"/>
+        <w:rPr>
+          <w:rFonts w:ascii="Garamond" w:hAnsi="Garamond"/>
+          <w:b/>
+          <w:bCs/>
+          <w:color w:val="auto"/>
+        </w:rPr>
+      </w:pPr>
+      <w:r>
+        <w:rPr>
+          <w:rFonts w:ascii="Garamond" w:hAnsi="Garamond"/>
+          <w:b/>
+          <w:bCs/>
+          <w:color w:val="auto"/>
         </w:rPr>
         <w:t>Texas Tech University</w:t>
       </w:r>
@@ -2084,7 +2437,7 @@
       </w:pPr>
     </w:p>
     <w:sectPr>
-      <w:footerReference w:type="default" r:id="rId19"/>
+      <w:footerReference w:type="default" r:id="rId10"/>
       <w:pgSz w:w="12240" w:h="15840"/>
       <w:pgMar w:top="630" w:right="720" w:bottom="414" w:left="720" w:header="720" w:footer="342" w:gutter="0"/>
       <w:cols w:space="720"/>
@@ -2268,7 +2621,7 @@
   <w:abstractNum w:abstractNumId="1" w15:restartNumberingAfterBreak="0">
     <w:nsid w:val="15A5036B"/>
     <w:multiLevelType w:val="hybridMultilevel"/>
-    <w:tmpl w:val="95CEA3D8"/>
+    <w:tmpl w:val="2BE8CEE4"/>
     <w:lvl w:ilvl="0" w:tplc="04090005">
       <w:start w:val="1"/>
       <w:numFmt w:val="bullet"/>
@@ -2605,6 +2958,119 @@
     </w:lvl>
   </w:abstractNum>
   <w:abstractNum w:abstractNumId="4" w15:restartNumberingAfterBreak="0">
+    <w:nsid w:val="345430BF"/>
+    <w:multiLevelType w:val="hybridMultilevel"/>
+    <w:tmpl w:val="A93A9506"/>
+    <w:lvl w:ilvl="0" w:tplc="04090005">
+      <w:start w:val="1"/>
+      <w:numFmt w:val="bullet"/>
+      <w:lvlText w:val=""/>
+      <w:lvlJc w:val="left"/>
+      <w:pPr>
+        <w:ind w:left="360" w:hanging="360"/>
+      </w:pPr>
+      <w:rPr>
+        <w:rFonts w:ascii="Wingdings" w:hAnsi="Wingdings" w:hint="default"/>
+      </w:rPr>
+    </w:lvl>
+    <w:lvl w:ilvl="1" w:tplc="04090003" w:tentative="1">
+      <w:start w:val="1"/>
+      <w:numFmt w:val="bullet"/>
+      <w:lvlText w:val="o"/>
+      <w:lvlJc w:val="left"/>
+      <w:pPr>
+        <w:ind w:left="1440" w:hanging="360"/>
+      </w:pPr>
+      <w:rPr>
+        <w:rFonts w:ascii="Courier New" w:hAnsi="Courier New" w:cs="Courier New" w:hint="default"/>
+      </w:rPr>
+    </w:lvl>
+    <w:lvl w:ilvl="2" w:tplc="04090005" w:tentative="1">
+      <w:start w:val="1"/>
+      <w:numFmt w:val="bullet"/>
+      <w:lvlText w:val=""/>
+      <w:lvlJc w:val="left"/>
+      <w:pPr>
+        <w:ind w:left="2160" w:hanging="360"/>
+      </w:pPr>
+      <w:rPr>
+        <w:rFonts w:ascii="Wingdings" w:hAnsi="Wingdings" w:hint="default"/>
+      </w:rPr>
+    </w:lvl>
+    <w:lvl w:ilvl="3" w:tplc="04090001" w:tentative="1">
+      <w:start w:val="1"/>
+      <w:numFmt w:val="bullet"/>
+      <w:lvlText w:val=""/>
+      <w:lvlJc w:val="left"/>
+      <w:pPr>
+        <w:ind w:left="2880" w:hanging="360"/>
+      </w:pPr>
+      <w:rPr>
+        <w:rFonts w:ascii="Symbol" w:hAnsi="Symbol" w:hint="default"/>
+      </w:rPr>
+    </w:lvl>
+    <w:lvl w:ilvl="4" w:tplc="04090003" w:tentative="1">
+      <w:start w:val="1"/>
+      <w:numFmt w:val="bullet"/>
+      <w:lvlText w:val="o"/>
+      <w:lvlJc w:val="left"/>
+      <w:pPr>
+        <w:ind w:left="3600" w:hanging="360"/>
+      </w:pPr>
+      <w:rPr>
+        <w:rFonts w:ascii="Courier New" w:hAnsi="Courier New" w:cs="Courier New" w:hint="default"/>
+      </w:rPr>
+    </w:lvl>
+    <w:lvl w:ilvl="5" w:tplc="04090005" w:tentative="1">
+      <w:start w:val="1"/>
+      <w:numFmt w:val="bullet"/>
+      <w:lvlText w:val=""/>
+      <w:lvlJc w:val="left"/>
+      <w:pPr>
+        <w:ind w:left="4320" w:hanging="360"/>
+      </w:pPr>
+      <w:rPr>
+        <w:rFonts w:ascii="Wingdings" w:hAnsi="Wingdings" w:hint="default"/>
+      </w:rPr>
+    </w:lvl>
+    <w:lvl w:ilvl="6" w:tplc="04090001" w:tentative="1">
+      <w:start w:val="1"/>
+      <w:numFmt w:val="bullet"/>
+      <w:lvlText w:val=""/>
+      <w:lvlJc w:val="left"/>
+      <w:pPr>
+        <w:ind w:left="5040" w:hanging="360"/>
+      </w:pPr>
+      <w:rPr>
+        <w:rFonts w:ascii="Symbol" w:hAnsi="Symbol" w:hint="default"/>
+      </w:rPr>
+    </w:lvl>
+    <w:lvl w:ilvl="7" w:tplc="04090003" w:tentative="1">
+      <w:start w:val="1"/>
+      <w:numFmt w:val="bullet"/>
+      <w:lvlText w:val="o"/>
+      <w:lvlJc w:val="left"/>
+      <w:pPr>
+        <w:ind w:left="5760" w:hanging="360"/>
+      </w:pPr>
+      <w:rPr>
+        <w:rFonts w:ascii="Courier New" w:hAnsi="Courier New" w:cs="Courier New" w:hint="default"/>
+      </w:rPr>
+    </w:lvl>
+    <w:lvl w:ilvl="8" w:tplc="04090005" w:tentative="1">
+      <w:start w:val="1"/>
+      <w:numFmt w:val="bullet"/>
+      <w:lvlText w:val=""/>
+      <w:lvlJc w:val="left"/>
+      <w:pPr>
+        <w:ind w:left="6480" w:hanging="360"/>
+      </w:pPr>
+      <w:rPr>
+        <w:rFonts w:ascii="Wingdings" w:hAnsi="Wingdings" w:hint="default"/>
+      </w:rPr>
+    </w:lvl>
+  </w:abstractNum>
+  <w:abstractNum w:abstractNumId="5" w15:restartNumberingAfterBreak="0">
     <w:nsid w:val="5E715C10"/>
     <w:multiLevelType w:val="hybridMultilevel"/>
     <w:tmpl w:val="9A9C025C"/>
@@ -2717,7 +3183,7 @@
       </w:rPr>
     </w:lvl>
   </w:abstractNum>
-  <w:abstractNum w:abstractNumId="5" w15:restartNumberingAfterBreak="0">
+  <w:abstractNum w:abstractNumId="6" w15:restartNumberingAfterBreak="0">
     <w:nsid w:val="72B25B1C"/>
     <w:multiLevelType w:val="hybridMultilevel"/>
     <w:tmpl w:val="2856EC0A"/>
@@ -2830,7 +3296,7 @@
       </w:rPr>
     </w:lvl>
   </w:abstractNum>
-  <w:abstractNum w:abstractNumId="6" w15:restartNumberingAfterBreak="0">
+  <w:abstractNum w:abstractNumId="7" w15:restartNumberingAfterBreak="0">
     <w:nsid w:val="735834D7"/>
     <w:multiLevelType w:val="hybridMultilevel"/>
     <w:tmpl w:val="CC3254E6"/>
@@ -2953,16 +3419,19 @@
     <w:abstractNumId w:val="1"/>
   </w:num>
   <w:num w:numId="4">
-    <w:abstractNumId w:val="4"/>
+    <w:abstractNumId w:val="5"/>
   </w:num>
   <w:num w:numId="5">
-    <w:abstractNumId w:val="6"/>
+    <w:abstractNumId w:val="7"/>
   </w:num>
   <w:num w:numId="6">
     <w:abstractNumId w:val="2"/>
   </w:num>
   <w:num w:numId="7">
-    <w:abstractNumId w:val="5"/>
+    <w:abstractNumId w:val="6"/>
+  </w:num>
+  <w:num w:numId="8">
+    <w:abstractNumId w:val="4"/>
   </w:num>
 </w:numbering>
 </file>
@@ -3378,7 +3847,6 @@
   <w:style w:type="character" w:default="1" w:styleId="DefaultParagraphFont">
     <w:name w:val="Default Paragraph Font"/>
     <w:uiPriority w:val="1"/>
-    <w:semiHidden/>
     <w:unhideWhenUsed/>
   </w:style>
   <w:style w:type="table" w:default="1" w:styleId="TableNormal">
@@ -3579,7 +4047,7 @@
     <w:basedOn w:val="Normal"/>
     <w:uiPriority w:val="34"/>
     <w:qFormat/>
-    <w:rsid w:val="00C962D5"/>
+    <w:rsid w:val="00F75AD6"/>
     <w:pPr>
       <w:ind w:left="720"/>
       <w:contextualSpacing/>
@@ -3884,12 +4352,6 @@
 </file>
 
 <file path=customXml/item1.xml><?xml version="1.0" encoding="utf-8"?>
-<p:properties xmlns:p="http://schemas.microsoft.com/office/2006/metadata/properties" xmlns:xsi="http://www.w3.org/2001/XMLSchema-instance" xmlns:pc="http://schemas.microsoft.com/office/infopath/2007/PartnerControls">
-  <documentManagement/>
-</p:properties>
-</file>
-
-<file path=customXml/item2.xml><?xml version="1.0" encoding="utf-8"?>
 <ct:contentTypeSchema xmlns:ct="http://schemas.microsoft.com/office/2006/metadata/contentType" xmlns:ma="http://schemas.microsoft.com/office/2006/metadata/properties/metaAttributes" ct:_="" ma:_="" ma:contentTypeName="Document" ma:contentTypeID="0x0101000DF9512AA9E7724BB670049127C379B9" ma:contentTypeVersion="7" ma:contentTypeDescription="Create a new document." ma:contentTypeScope="" ma:versionID="b3623dca57b311b4b3e5999afc8502c1">
   <xsd:schema xmlns:xsd="http://www.w3.org/2001/XMLSchema" xmlns:xs="http://www.w3.org/2001/XMLSchema" xmlns:p="http://schemas.microsoft.com/office/2006/metadata/properties" xmlns:ns3="c7754256-e91d-4942-9272-6c16674c8755" xmlns:ns4="8242bd13-3d2a-4e7c-956c-a8841baa4f59" targetNamespace="http://schemas.microsoft.com/office/2006/metadata/properties" ma:root="true" ma:fieldsID="5729a9aa5ce79dcc107fad87867b615e" ns3:_="" ns4:_="">
     <xsd:import namespace="c7754256-e91d-4942-9272-6c16674c8755"/>
@@ -4074,6 +4536,12 @@
 </ct:contentTypeSchema>
 </file>
 
+<file path=customXml/item2.xml><?xml version="1.0" encoding="utf-8"?>
+<p:properties xmlns:p="http://schemas.microsoft.com/office/2006/metadata/properties" xmlns:xsi="http://www.w3.org/2001/XMLSchema-instance" xmlns:pc="http://schemas.microsoft.com/office/infopath/2007/PartnerControls">
+  <documentManagement/>
+</p:properties>
+</file>
+
 <file path=customXml/item3.xml><?xml version="1.0" encoding="utf-8"?>
 <?mso-contentType ?>
 <FormTemplates xmlns="http://schemas.microsoft.com/sharepoint/v3/contenttype/forms">
@@ -4084,15 +4552,6 @@
 </file>
 
 <file path=customXml/itemProps1.xml><?xml version="1.0" encoding="utf-8"?>
-<ds:datastoreItem xmlns:ds="http://schemas.openxmlformats.org/officeDocument/2006/customXml" ds:itemID="{427E8D2A-3774-4BFD-9512-60EEA68B4553}">
-  <ds:schemaRefs>
-    <ds:schemaRef ds:uri="http://schemas.microsoft.com/office/2006/metadata/properties"/>
-    <ds:schemaRef ds:uri="http://schemas.microsoft.com/office/infopath/2007/PartnerControls"/>
-  </ds:schemaRefs>
-</ds:datastoreItem>
-</file>
-
-<file path=customXml/itemProps2.xml><?xml version="1.0" encoding="utf-8"?>
 <ds:datastoreItem xmlns:ds="http://schemas.openxmlformats.org/officeDocument/2006/customXml" ds:itemID="{C8870DD1-BA70-40E5-AF9C-4788F21BC7E7}">
   <ds:schemaRefs>
     <ds:schemaRef ds:uri="http://schemas.microsoft.com/office/2006/metadata/contentType"/>
@@ -4111,6 +4570,15 @@
 </ds:datastoreItem>
 </file>
 
+<file path=customXml/itemProps2.xml><?xml version="1.0" encoding="utf-8"?>
+<ds:datastoreItem xmlns:ds="http://schemas.openxmlformats.org/officeDocument/2006/customXml" ds:itemID="{427E8D2A-3774-4BFD-9512-60EEA68B4553}">
+  <ds:schemaRefs>
+    <ds:schemaRef ds:uri="http://schemas.microsoft.com/office/2006/metadata/properties"/>
+    <ds:schemaRef ds:uri="http://schemas.microsoft.com/office/infopath/2007/PartnerControls"/>
+  </ds:schemaRefs>
+</ds:datastoreItem>
+</file>
+
 <file path=customXml/itemProps3.xml><?xml version="1.0" encoding="utf-8"?>
 <ds:datastoreItem xmlns:ds="http://schemas.openxmlformats.org/officeDocument/2006/customXml" ds:itemID="{C06D02C8-03C3-4CE2-8183-CF8E13E5C58A}">
   <ds:schemaRefs>

</xml_diff>